<commit_message>
Refactor template for document generation
</commit_message>
<xml_diff>
--- a/public/templates/template.docx
+++ b/public/templates/template.docx
@@ -33,11 +33,6 @@
             <w:tcW w:w="3960" w:type="dxa"/>
           </w:tcPr>
           <w:p>
-            <w:pPr>
-              <w:rPr>
-                <w:rFonts w:hint="eastAsia"/>
-              </w:rPr>
-            </w:pPr>
             <w:r>
               <w:rPr>
                 <w:rFonts w:hint="eastAsia"/>
@@ -66,7 +61,14 @@
             <w:tcW w:w="844" w:type="dxa"/>
             <w:vMerge w:val="restart"/>
           </w:tcPr>
-          <w:p/>
+          <w:p>
+            <w:r>
+              <w:rPr>
+                <w:rFonts w:hint="eastAsia"/>
+              </w:rPr>
+              <w:t>1</w:t>
+            </w:r>
+          </w:p>
         </w:tc>
         <w:tc>
           <w:tcPr>
@@ -76,9 +78,64 @@
           <w:p>
             <w:r>
               <w:rPr>
+                <w:rFonts w:ascii="맑은 고딕" w:eastAsia="맑은 고딕" w:hAnsi="맑은 고딕" w:hint="eastAsia"/>
+                <w:szCs w:val="22"/>
+              </w:rPr>
+              <w:t xml:space="preserve">연결실체 내 개별기업 사이의 </w:t>
+            </w:r>
+            <w:proofErr w:type="spellStart"/>
+            <w:r>
+              <w:rPr>
+                <w:rFonts w:ascii="맑은 고딕" w:eastAsia="맑은 고딕" w:hAnsi="맑은 고딕" w:hint="eastAsia"/>
+                <w:szCs w:val="22"/>
+              </w:rPr>
+              <w:t>내부거래가연결재무제표에서</w:t>
+            </w:r>
+            <w:proofErr w:type="spellEnd"/>
+            <w:r>
+              <w:rPr>
+                <w:rFonts w:ascii="맑은 고딕" w:eastAsia="맑은 고딕" w:hAnsi="맑은 고딕" w:hint="eastAsia"/>
+                <w:szCs w:val="22"/>
+              </w:rPr>
+              <w:t xml:space="preserve"> 위험회피대상항목으로 </w:t>
+            </w:r>
+            <w:proofErr w:type="spellStart"/>
+            <w:r>
+              <w:rPr>
+                <w:rFonts w:ascii="맑은 고딕" w:eastAsia="맑은 고딕" w:hAnsi="맑은 고딕" w:hint="eastAsia"/>
+                <w:szCs w:val="22"/>
+              </w:rPr>
+              <w:t>지정될수있는지</w:t>
+            </w:r>
+            <w:proofErr w:type="spellEnd"/>
+            <w:r>
+              <w:rPr>
+                <w:rFonts w:ascii="맑은 고딕" w:eastAsia="맑은 고딕" w:hAnsi="맑은 고딕" w:hint="eastAsia"/>
+                <w:szCs w:val="22"/>
+              </w:rPr>
+              <w:t xml:space="preserve"> 여부와 근거를 3줄 이내로 </w:t>
+            </w:r>
+            <w:proofErr w:type="spellStart"/>
+            <w:r>
+              <w:rPr>
+                <w:rFonts w:ascii="맑은 고딕" w:eastAsia="맑은 고딕" w:hAnsi="맑은 고딕" w:hint="eastAsia"/>
+                <w:szCs w:val="22"/>
+              </w:rPr>
+              <w:t>기술하시오</w:t>
+            </w:r>
+            <w:proofErr w:type="spellEnd"/>
+            <w:r>
+              <w:rPr>
+                <w:rFonts w:ascii="맑은 고딕" w:eastAsia="맑은 고딕" w:hAnsi="맑은 고딕" w:hint="eastAsia"/>
+                <w:szCs w:val="22"/>
+              </w:rPr>
+              <w:t>.</w:t>
+            </w:r>
+            <w:r>
+              <w:rPr>
                 <w:rFonts w:hint="eastAsia"/>
               </w:rPr>
-              <w:t xml:space="preserve">(문제) </w:t>
+              <w:t xml:space="preserve"> </w:t>
             </w:r>
           </w:p>
         </w:tc>
@@ -87,19 +144,12 @@
             <w:tcW w:w="4192" w:type="dxa"/>
           </w:tcPr>
           <w:p>
-            <w:proofErr w:type="spellStart"/>
-            <w:r>
-              <w:rPr>
-                <w:rFonts w:hint="eastAsia"/>
-              </w:rPr>
-              <w:t>(</w:t>
-            </w:r>
-            <w:proofErr w:type="spellEnd"/>
-            <w:r>
-              <w:rPr>
-                <w:rFonts w:hint="eastAsia"/>
-              </w:rPr>
-              <w:t>근거 규정)</w:t>
+            <w:r>
+              <w:rPr>
+                <w:rFonts w:ascii="맑은 고딕" w:eastAsia="맑은 고딕" w:hAnsi="맑은 고딕" w:hint="eastAsia"/>
+                <w:szCs w:val="22"/>
+              </w:rPr>
+              <w:t>K-IFRS 제1109호(금융상품) 문단 6.3.3은 위험회피대상항목이 연결재무제표에 보고되는 항목이어야 함을 규정하고 있습니다.</w:t>
             </w:r>
           </w:p>
         </w:tc>
@@ -126,9 +176,40 @@
           <w:p>
             <w:r>
               <w:rPr>
-                <w:rFonts w:hint="eastAsia"/>
-              </w:rPr>
-              <w:t>(해설)</w:t>
+                <w:rFonts w:ascii="맑은 고딕" w:eastAsia="맑은 고딕" w:hAnsi="맑은 고딕" w:hint="eastAsia"/>
+                <w:szCs w:val="22"/>
+              </w:rPr>
+              <w:t xml:space="preserve">연결실체 내부거래에서 발생하는 </w:t>
+            </w:r>
+            <w:proofErr w:type="spellStart"/>
+            <w:r>
+              <w:rPr>
+                <w:rFonts w:ascii="맑은 고딕" w:eastAsia="맑은 고딕" w:hAnsi="맑은 고딕" w:hint="eastAsia"/>
+                <w:szCs w:val="22"/>
+              </w:rPr>
+              <w:t>자산·부채·손익은</w:t>
+            </w:r>
+            <w:proofErr w:type="spellEnd"/>
+            <w:r>
+              <w:rPr>
+                <w:rFonts w:ascii="맑은 고딕" w:eastAsia="맑은 고딕" w:hAnsi="맑은 고딕" w:hint="eastAsia"/>
+                <w:szCs w:val="22"/>
+              </w:rPr>
+              <w:t xml:space="preserve"> 연결 과정에서 제거되므로, 연결재무제표상 존재하지 않는 항목입니다. 따라서 내부거래는 위험회피대상항목으로 지정될 수 없습니다. </w:t>
+            </w:r>
+            <w:r>
+              <w:rPr>
+                <w:rFonts w:ascii="Apple Color Emoji" w:eastAsia="맑은 고딕" w:hAnsi="Apple Color Emoji" w:cs="Apple Color Emoji"/>
+                <w:szCs w:val="22"/>
+              </w:rPr>
+              <w:t>👉</w:t>
+            </w:r>
+            <w:r>
+              <w:rPr>
+                <w:rFonts w:ascii="맑은 고딕" w:eastAsia="맑은 고딕" w:hAnsi="맑은 고딕" w:hint="eastAsia"/>
+                <w:szCs w:val="22"/>
+              </w:rPr>
+              <w:t xml:space="preserve"> 정리: 연결실체 내부거래는 연결재무제표에서 소멸하므로 위험회피대상항목으로 지정 불가입니다.</w:t>
             </w:r>
           </w:p>
         </w:tc>
@@ -149,9 +230,26 @@
           <w:p>
             <w:r>
               <w:rPr>
-                <w:rFonts w:hint="eastAsia"/>
-              </w:rPr>
-              <w:t xml:space="preserve">(문제) </w:t>
+                <w:rFonts w:ascii="맑은 고딕" w:eastAsia="맑은 고딕" w:hAnsi="맑은 고딕" w:hint="eastAsia"/>
+                <w:szCs w:val="22"/>
+              </w:rPr>
+              <w:t xml:space="preserve">운송인은 송하인이 운송인에 대하여 운송의 중지, 운송물의 반환 기타의 처분을 청구하는 경우 이미 운송한 비율에 따른 운임, </w:t>
+            </w:r>
+            <w:proofErr w:type="spellStart"/>
+            <w:r>
+              <w:rPr>
+                <w:rFonts w:ascii="맑은 고딕" w:eastAsia="맑은 고딕" w:hAnsi="맑은 고딕" w:hint="eastAsia"/>
+                <w:szCs w:val="22"/>
+              </w:rPr>
+              <w:t>체당금과</w:t>
+            </w:r>
+            <w:proofErr w:type="spellEnd"/>
+            <w:r>
+              <w:rPr>
+                <w:rFonts w:ascii="맑은 고딕" w:eastAsia="맑은 고딕" w:hAnsi="맑은 고딕" w:hint="eastAsia"/>
+                <w:szCs w:val="22"/>
+              </w:rPr>
+              <w:t xml:space="preserve"> 처분으로 인한 비용의 지급을 청구할 수 있다.</w:t>
             </w:r>
           </w:p>
         </w:tc>
@@ -165,6 +263,36 @@
                 <w:rFonts w:hint="eastAsia"/>
               </w:rPr>
               <w:t>(근거 규정)</w:t>
+            </w:r>
+            <w:r>
+              <w:rPr>
+                <w:rFonts w:ascii="맑은 고딕" w:eastAsia="맑은 고딕" w:hAnsi="맑은 고딕" w:hint="eastAsia"/>
+                <w:szCs w:val="22"/>
+              </w:rPr>
+              <w:t xml:space="preserve"> </w:t>
+            </w:r>
+            <w:r>
+              <w:rPr>
+                <w:rFonts w:ascii="맑은 고딕" w:eastAsia="맑은 고딕" w:hAnsi="맑은 고딕" w:hint="eastAsia"/>
+                <w:szCs w:val="22"/>
+              </w:rPr>
+              <w:t xml:space="preserve"> [출처] 상법 제796조 &gt; "운송인은 송하인이 운송인에 대하여 운송의 중지, 운송물의 반환 기타의 처분을 청구하는 경우 이미 운송한 비율에 따른 운임, </w:t>
+            </w:r>
+            <w:proofErr w:type="spellStart"/>
+            <w:r>
+              <w:rPr>
+                <w:rFonts w:ascii="맑은 고딕" w:eastAsia="맑은 고딕" w:hAnsi="맑은 고딕" w:hint="eastAsia"/>
+                <w:szCs w:val="22"/>
+              </w:rPr>
+              <w:t>체당금과</w:t>
+            </w:r>
+            <w:proofErr w:type="spellEnd"/>
+            <w:r>
+              <w:rPr>
+                <w:rFonts w:ascii="맑은 고딕" w:eastAsia="맑은 고딕" w:hAnsi="맑은 고딕" w:hint="eastAsia"/>
+                <w:szCs w:val="22"/>
+              </w:rPr>
+              <w:t xml:space="preserve"> 처분으로 인한 비용의 지급을 청구할 수 있다."</w:t>
             </w:r>
           </w:p>
         </w:tc>
@@ -189,856 +317,66 @@
             <w:tcW w:w="4192" w:type="dxa"/>
           </w:tcPr>
           <w:p>
-            <w:r>
-              <w:rPr>
-                <w:rFonts w:hint="eastAsia"/>
-              </w:rPr>
-              <w:t>(해설)</w:t>
+            <w:pPr>
+              <w:rPr>
+                <w:rFonts w:ascii="맑은 고딕" w:eastAsia="맑은 고딕" w:hAnsi="맑은 고딕"/>
+                <w:szCs w:val="22"/>
+              </w:rPr>
+            </w:pPr>
+            <w:r>
+              <w:rPr>
+                <w:rFonts w:ascii="맑은 고딕" w:eastAsia="맑은 고딕" w:hAnsi="맑은 고딕" w:hint="eastAsia"/>
+                <w:szCs w:val="22"/>
+              </w:rPr>
+              <w:t xml:space="preserve">- 이 조문은 운송 계약에 따른 운송인의 권리를 명시하고 있습니다. 운송인은 송하인에게 운송의 중지나 운송물의 반환을 </w:t>
+            </w:r>
+            <w:proofErr w:type="spellStart"/>
+            <w:r>
+              <w:rPr>
+                <w:rFonts w:ascii="맑은 고딕" w:eastAsia="맑은 고딕" w:hAnsi="맑은 고딕" w:hint="eastAsia"/>
+                <w:szCs w:val="22"/>
+              </w:rPr>
+              <w:t>요구받았을</w:t>
+            </w:r>
+            <w:proofErr w:type="spellEnd"/>
+            <w:r>
+              <w:rPr>
+                <w:rFonts w:ascii="맑은 고딕" w:eastAsia="맑은 고딕" w:hAnsi="맑은 고딕" w:hint="eastAsia"/>
+                <w:szCs w:val="22"/>
+              </w:rPr>
+              <w:t xml:space="preserve"> 때, 이미 운송한 물량에 대해 해당 비율에 따라 운임을 청구할 수 있습니다. 이는 운송인이 제공한 서비스에 대한 보상을 받을 권리를 보장하기 위한 규정입니다. </w:t>
             </w:r>
           </w:p>
-        </w:tc>
-      </w:tr>
-      <w:tr>
-        <w:tc>
-          <w:tcPr>
-            <w:tcW w:w="844" w:type="dxa"/>
-            <w:vMerge w:val="restart"/>
-          </w:tcPr>
-          <w:p/>
-        </w:tc>
-        <w:tc>
-          <w:tcPr>
-            <w:tcW w:w="3960" w:type="dxa"/>
-            <w:vMerge w:val="restart"/>
-          </w:tcPr>
           <w:p>
-            <w:r>
-              <w:rPr>
-                <w:rFonts w:hint="eastAsia"/>
-              </w:rPr>
-              <w:t xml:space="preserve">(문제) </w:t>
+            <w:pPr>
+              <w:rPr>
+                <w:rFonts w:ascii="맑은 고딕" w:eastAsia="맑은 고딕" w:hAnsi="맑은 고딕"/>
+                <w:szCs w:val="22"/>
+              </w:rPr>
+            </w:pPr>
+            <w:r>
+              <w:rPr>
+                <w:rFonts w:ascii="맑은 고딕" w:eastAsia="맑은 고딕" w:hAnsi="맑은 고딕" w:hint="eastAsia"/>
+                <w:szCs w:val="22"/>
+              </w:rPr>
+              <w:t xml:space="preserve">- 또한, 송하인의 요청으로 인해 발생하는 비용, 즉 반환에 따른 비용이나 다른 처분으로 인한 비용에 대해서도 운송인은 지급을 청구할 수 있습니다. 이는 운송인이 자신의 서비스를 제공하는 과정에서 발생한 비용을 회수할 수 있는 근거를 마련해줍니다. </w:t>
             </w:r>
           </w:p>
-        </w:tc>
-        <w:tc>
-          <w:tcPr>
-            <w:tcW w:w="4192" w:type="dxa"/>
-          </w:tcPr>
           <w:p>
             <w:r>
               <w:rPr>
-                <w:rFonts w:hint="eastAsia"/>
-              </w:rPr>
-              <w:t>(근거 규정)</w:t>
-            </w:r>
-          </w:p>
-        </w:tc>
-      </w:tr>
-      <w:tr>
-        <w:tc>
-          <w:tcPr>
-            <w:tcW w:w="844" w:type="dxa"/>
-            <w:vMerge/>
-          </w:tcPr>
-          <w:p/>
-        </w:tc>
-        <w:tc>
-          <w:tcPr>
-            <w:tcW w:w="3960" w:type="dxa"/>
-            <w:vMerge/>
-          </w:tcPr>
-          <w:p/>
-        </w:tc>
-        <w:tc>
-          <w:tcPr>
-            <w:tcW w:w="4192" w:type="dxa"/>
-          </w:tcPr>
-          <w:p>
-            <w:r>
-              <w:rPr>
-                <w:rFonts w:hint="eastAsia"/>
-              </w:rPr>
-              <w:t>(해설)</w:t>
-            </w:r>
-          </w:p>
-        </w:tc>
-      </w:tr>
-      <w:tr>
-        <w:tc>
-          <w:tcPr>
-            <w:tcW w:w="844" w:type="dxa"/>
-            <w:vMerge w:val="restart"/>
-          </w:tcPr>
-          <w:p/>
-        </w:tc>
-        <w:tc>
-          <w:tcPr>
-            <w:tcW w:w="3960" w:type="dxa"/>
-            <w:vMerge w:val="restart"/>
-          </w:tcPr>
-          <w:p>
-            <w:r>
-              <w:rPr>
-                <w:rFonts w:hint="eastAsia"/>
-              </w:rPr>
-              <w:t xml:space="preserve">(문제) </w:t>
-            </w:r>
-          </w:p>
-        </w:tc>
-        <w:tc>
-          <w:tcPr>
-            <w:tcW w:w="4192" w:type="dxa"/>
-          </w:tcPr>
-          <w:p>
-            <w:r>
-              <w:rPr>
-                <w:rFonts w:hint="eastAsia"/>
-              </w:rPr>
-              <w:t>(근거 규정)</w:t>
-            </w:r>
-          </w:p>
-        </w:tc>
-      </w:tr>
-      <w:tr>
-        <w:tc>
-          <w:tcPr>
-            <w:tcW w:w="844" w:type="dxa"/>
-            <w:vMerge/>
-          </w:tcPr>
-          <w:p/>
-        </w:tc>
-        <w:tc>
-          <w:tcPr>
-            <w:tcW w:w="3960" w:type="dxa"/>
-            <w:vMerge/>
-          </w:tcPr>
-          <w:p/>
-        </w:tc>
-        <w:tc>
-          <w:tcPr>
-            <w:tcW w:w="4192" w:type="dxa"/>
-          </w:tcPr>
-          <w:p>
-            <w:r>
-              <w:rPr>
-                <w:rFonts w:hint="eastAsia"/>
-              </w:rPr>
-              <w:t>(해설)</w:t>
-            </w:r>
-          </w:p>
-        </w:tc>
-      </w:tr>
-      <w:tr>
-        <w:tc>
-          <w:tcPr>
-            <w:tcW w:w="844" w:type="dxa"/>
-            <w:vMerge w:val="restart"/>
-          </w:tcPr>
-          <w:p/>
-        </w:tc>
-        <w:tc>
-          <w:tcPr>
-            <w:tcW w:w="3960" w:type="dxa"/>
-            <w:vMerge w:val="restart"/>
-          </w:tcPr>
-          <w:p>
-            <w:r>
-              <w:rPr>
-                <w:rFonts w:hint="eastAsia"/>
-              </w:rPr>
-              <w:t xml:space="preserve">(문제) </w:t>
-            </w:r>
-          </w:p>
-        </w:tc>
-        <w:tc>
-          <w:tcPr>
-            <w:tcW w:w="4192" w:type="dxa"/>
-          </w:tcPr>
-          <w:p>
-            <w:r>
-              <w:rPr>
-                <w:rFonts w:hint="eastAsia"/>
-              </w:rPr>
-              <w:t>(근거 규정)</w:t>
-            </w:r>
-          </w:p>
-        </w:tc>
-      </w:tr>
-      <w:tr>
-        <w:tc>
-          <w:tcPr>
-            <w:tcW w:w="844" w:type="dxa"/>
-            <w:vMerge/>
-          </w:tcPr>
-          <w:p/>
-        </w:tc>
-        <w:tc>
-          <w:tcPr>
-            <w:tcW w:w="3960" w:type="dxa"/>
-            <w:vMerge/>
-          </w:tcPr>
-          <w:p/>
-        </w:tc>
-        <w:tc>
-          <w:tcPr>
-            <w:tcW w:w="4192" w:type="dxa"/>
-          </w:tcPr>
-          <w:p>
-            <w:r>
-              <w:rPr>
-                <w:rFonts w:hint="eastAsia"/>
-              </w:rPr>
-              <w:t>(해설)</w:t>
-            </w:r>
-          </w:p>
-        </w:tc>
-      </w:tr>
-      <w:tr>
-        <w:tc>
-          <w:tcPr>
-            <w:tcW w:w="844" w:type="dxa"/>
-            <w:vMerge w:val="restart"/>
-          </w:tcPr>
-          <w:p/>
-        </w:tc>
-        <w:tc>
-          <w:tcPr>
-            <w:tcW w:w="3960" w:type="dxa"/>
-            <w:vMerge w:val="restart"/>
-          </w:tcPr>
-          <w:p>
-            <w:r>
-              <w:rPr>
-                <w:rFonts w:hint="eastAsia"/>
-              </w:rPr>
-              <w:t xml:space="preserve">(문제) </w:t>
-            </w:r>
-          </w:p>
-        </w:tc>
-        <w:tc>
-          <w:tcPr>
-            <w:tcW w:w="4192" w:type="dxa"/>
-          </w:tcPr>
-          <w:p>
-            <w:r>
-              <w:rPr>
-                <w:rFonts w:hint="eastAsia"/>
-              </w:rPr>
-              <w:t>(근거 규정)</w:t>
-            </w:r>
-          </w:p>
-        </w:tc>
-      </w:tr>
-      <w:tr>
-        <w:tc>
-          <w:tcPr>
-            <w:tcW w:w="844" w:type="dxa"/>
-            <w:vMerge/>
-          </w:tcPr>
-          <w:p/>
-        </w:tc>
-        <w:tc>
-          <w:tcPr>
-            <w:tcW w:w="3960" w:type="dxa"/>
-            <w:vMerge/>
-          </w:tcPr>
-          <w:p/>
-        </w:tc>
-        <w:tc>
-          <w:tcPr>
-            <w:tcW w:w="4192" w:type="dxa"/>
-          </w:tcPr>
-          <w:p>
-            <w:r>
-              <w:rPr>
-                <w:rFonts w:hint="eastAsia"/>
-              </w:rPr>
-              <w:t>(해설)</w:t>
-            </w:r>
-          </w:p>
-        </w:tc>
-      </w:tr>
-      <w:tr>
-        <w:tc>
-          <w:tcPr>
-            <w:tcW w:w="844" w:type="dxa"/>
-            <w:vMerge w:val="restart"/>
-          </w:tcPr>
-          <w:p/>
-        </w:tc>
-        <w:tc>
-          <w:tcPr>
-            <w:tcW w:w="3960" w:type="dxa"/>
-            <w:vMerge w:val="restart"/>
-          </w:tcPr>
-          <w:p>
-            <w:r>
-              <w:rPr>
-                <w:rFonts w:hint="eastAsia"/>
-              </w:rPr>
-              <w:t xml:space="preserve">(문제) </w:t>
-            </w:r>
-          </w:p>
-        </w:tc>
-        <w:tc>
-          <w:tcPr>
-            <w:tcW w:w="4192" w:type="dxa"/>
-          </w:tcPr>
-          <w:p>
-            <w:r>
-              <w:rPr>
-                <w:rFonts w:hint="eastAsia"/>
-              </w:rPr>
-              <w:t>(근거 규정)</w:t>
-            </w:r>
-          </w:p>
-        </w:tc>
-      </w:tr>
-      <w:tr>
-        <w:tc>
-          <w:tcPr>
-            <w:tcW w:w="844" w:type="dxa"/>
-            <w:vMerge/>
-          </w:tcPr>
-          <w:p/>
-        </w:tc>
-        <w:tc>
-          <w:tcPr>
-            <w:tcW w:w="3960" w:type="dxa"/>
-            <w:vMerge/>
-          </w:tcPr>
-          <w:p/>
-        </w:tc>
-        <w:tc>
-          <w:tcPr>
-            <w:tcW w:w="4192" w:type="dxa"/>
-          </w:tcPr>
-          <w:p>
-            <w:r>
-              <w:rPr>
-                <w:rFonts w:hint="eastAsia"/>
-              </w:rPr>
-              <w:t>(해설)</w:t>
-            </w:r>
-          </w:p>
-        </w:tc>
-      </w:tr>
-      <w:tr>
-        <w:tc>
-          <w:tcPr>
-            <w:tcW w:w="844" w:type="dxa"/>
-            <w:vMerge w:val="restart"/>
-          </w:tcPr>
-          <w:p/>
-        </w:tc>
-        <w:tc>
-          <w:tcPr>
-            <w:tcW w:w="3960" w:type="dxa"/>
-            <w:vMerge w:val="restart"/>
-          </w:tcPr>
-          <w:p>
-            <w:r>
-              <w:rPr>
-                <w:rFonts w:hint="eastAsia"/>
-              </w:rPr>
-              <w:t xml:space="preserve">(문제) </w:t>
-            </w:r>
-          </w:p>
-        </w:tc>
-        <w:tc>
-          <w:tcPr>
-            <w:tcW w:w="4192" w:type="dxa"/>
-          </w:tcPr>
-          <w:p>
-            <w:r>
-              <w:rPr>
-                <w:rFonts w:hint="eastAsia"/>
-              </w:rPr>
-              <w:t>(근거 규정)</w:t>
-            </w:r>
-          </w:p>
-        </w:tc>
-      </w:tr>
-      <w:tr>
-        <w:tc>
-          <w:tcPr>
-            <w:tcW w:w="844" w:type="dxa"/>
-            <w:vMerge/>
-          </w:tcPr>
-          <w:p/>
-        </w:tc>
-        <w:tc>
-          <w:tcPr>
-            <w:tcW w:w="3960" w:type="dxa"/>
-            <w:vMerge/>
-          </w:tcPr>
-          <w:p/>
-        </w:tc>
-        <w:tc>
-          <w:tcPr>
-            <w:tcW w:w="4192" w:type="dxa"/>
-          </w:tcPr>
-          <w:p>
-            <w:r>
-              <w:rPr>
-                <w:rFonts w:hint="eastAsia"/>
-              </w:rPr>
-              <w:t>(해설)</w:t>
-            </w:r>
-          </w:p>
-        </w:tc>
-      </w:tr>
-      <w:tr>
-        <w:tc>
-          <w:tcPr>
-            <w:tcW w:w="844" w:type="dxa"/>
-            <w:vMerge w:val="restart"/>
-          </w:tcPr>
-          <w:p/>
-        </w:tc>
-        <w:tc>
-          <w:tcPr>
-            <w:tcW w:w="3960" w:type="dxa"/>
-            <w:vMerge w:val="restart"/>
-          </w:tcPr>
-          <w:p>
-            <w:r>
-              <w:rPr>
-                <w:rFonts w:hint="eastAsia"/>
-              </w:rPr>
-              <w:t xml:space="preserve">(문제) </w:t>
-            </w:r>
-          </w:p>
-        </w:tc>
-        <w:tc>
-          <w:tcPr>
-            <w:tcW w:w="4192" w:type="dxa"/>
-          </w:tcPr>
-          <w:p>
-            <w:r>
-              <w:rPr>
-                <w:rFonts w:hint="eastAsia"/>
-              </w:rPr>
-              <w:t>(근거 규정)</w:t>
-            </w:r>
-          </w:p>
-        </w:tc>
-      </w:tr>
-      <w:tr>
-        <w:tc>
-          <w:tcPr>
-            <w:tcW w:w="844" w:type="dxa"/>
-            <w:vMerge/>
-          </w:tcPr>
-          <w:p/>
-        </w:tc>
-        <w:tc>
-          <w:tcPr>
-            <w:tcW w:w="3960" w:type="dxa"/>
-            <w:vMerge/>
-          </w:tcPr>
-          <w:p/>
-        </w:tc>
-        <w:tc>
-          <w:tcPr>
-            <w:tcW w:w="4192" w:type="dxa"/>
-          </w:tcPr>
-          <w:p>
-            <w:r>
-              <w:rPr>
-                <w:rFonts w:hint="eastAsia"/>
-              </w:rPr>
-              <w:t>(해설)</w:t>
-            </w:r>
-          </w:p>
-        </w:tc>
-      </w:tr>
-      <w:tr>
-        <w:tc>
-          <w:tcPr>
-            <w:tcW w:w="844" w:type="dxa"/>
-            <w:vMerge w:val="restart"/>
-          </w:tcPr>
-          <w:p/>
-        </w:tc>
-        <w:tc>
-          <w:tcPr>
-            <w:tcW w:w="3960" w:type="dxa"/>
-            <w:vMerge w:val="restart"/>
-          </w:tcPr>
-          <w:p>
-            <w:r>
-              <w:rPr>
-                <w:rFonts w:hint="eastAsia"/>
-              </w:rPr>
-              <w:t xml:space="preserve">(문제) </w:t>
-            </w:r>
-          </w:p>
-        </w:tc>
-        <w:tc>
-          <w:tcPr>
-            <w:tcW w:w="4192" w:type="dxa"/>
-          </w:tcPr>
-          <w:p>
-            <w:r>
-              <w:rPr>
-                <w:rFonts w:hint="eastAsia"/>
-              </w:rPr>
-              <w:t>(근거 규정)</w:t>
-            </w:r>
-          </w:p>
-        </w:tc>
-      </w:tr>
-      <w:tr>
-        <w:tc>
-          <w:tcPr>
-            <w:tcW w:w="844" w:type="dxa"/>
-            <w:vMerge/>
-          </w:tcPr>
-          <w:p/>
-        </w:tc>
-        <w:tc>
-          <w:tcPr>
-            <w:tcW w:w="3960" w:type="dxa"/>
-            <w:vMerge/>
-          </w:tcPr>
-          <w:p/>
-        </w:tc>
-        <w:tc>
-          <w:tcPr>
-            <w:tcW w:w="4192" w:type="dxa"/>
-          </w:tcPr>
-          <w:p>
-            <w:r>
-              <w:rPr>
-                <w:rFonts w:hint="eastAsia"/>
-              </w:rPr>
-              <w:t>(해설)</w:t>
-            </w:r>
-          </w:p>
-        </w:tc>
-      </w:tr>
-      <w:tr>
-        <w:tc>
-          <w:tcPr>
-            <w:tcW w:w="844" w:type="dxa"/>
-            <w:vMerge w:val="restart"/>
-          </w:tcPr>
-          <w:p/>
-        </w:tc>
-        <w:tc>
-          <w:tcPr>
-            <w:tcW w:w="3960" w:type="dxa"/>
-            <w:vMerge w:val="restart"/>
-          </w:tcPr>
-          <w:p>
-            <w:r>
-              <w:rPr>
-                <w:rFonts w:hint="eastAsia"/>
-              </w:rPr>
-              <w:t xml:space="preserve">(문제) </w:t>
-            </w:r>
-          </w:p>
-        </w:tc>
-        <w:tc>
-          <w:tcPr>
-            <w:tcW w:w="4192" w:type="dxa"/>
-          </w:tcPr>
-          <w:p>
-            <w:r>
-              <w:rPr>
-                <w:rFonts w:hint="eastAsia"/>
-              </w:rPr>
-              <w:t>(근거 규정)</w:t>
-            </w:r>
-          </w:p>
-        </w:tc>
-      </w:tr>
-      <w:tr>
-        <w:tc>
-          <w:tcPr>
-            <w:tcW w:w="844" w:type="dxa"/>
-            <w:vMerge/>
-          </w:tcPr>
-          <w:p/>
-        </w:tc>
-        <w:tc>
-          <w:tcPr>
-            <w:tcW w:w="3960" w:type="dxa"/>
-            <w:vMerge/>
-          </w:tcPr>
-          <w:p/>
-        </w:tc>
-        <w:tc>
-          <w:tcPr>
-            <w:tcW w:w="4192" w:type="dxa"/>
-          </w:tcPr>
-          <w:p>
-            <w:r>
-              <w:rPr>
-                <w:rFonts w:hint="eastAsia"/>
-              </w:rPr>
-              <w:t>(해설)</w:t>
-            </w:r>
-          </w:p>
-        </w:tc>
-      </w:tr>
-      <w:tr>
-        <w:tc>
-          <w:tcPr>
-            <w:tcW w:w="844" w:type="dxa"/>
-            <w:vMerge w:val="restart"/>
-          </w:tcPr>
-          <w:p/>
-        </w:tc>
-        <w:tc>
-          <w:tcPr>
-            <w:tcW w:w="3960" w:type="dxa"/>
-            <w:vMerge w:val="restart"/>
-          </w:tcPr>
-          <w:p>
-            <w:r>
-              <w:rPr>
-                <w:rFonts w:hint="eastAsia"/>
-              </w:rPr>
-              <w:t xml:space="preserve">(문제) </w:t>
-            </w:r>
-          </w:p>
-        </w:tc>
-        <w:tc>
-          <w:tcPr>
-            <w:tcW w:w="4192" w:type="dxa"/>
-          </w:tcPr>
-          <w:p>
-            <w:r>
-              <w:rPr>
-                <w:rFonts w:hint="eastAsia"/>
-              </w:rPr>
-              <w:t>(근거 규정)</w:t>
-            </w:r>
-          </w:p>
-        </w:tc>
-      </w:tr>
-      <w:tr>
-        <w:tc>
-          <w:tcPr>
-            <w:tcW w:w="844" w:type="dxa"/>
-            <w:vMerge/>
-          </w:tcPr>
-          <w:p/>
-        </w:tc>
-        <w:tc>
-          <w:tcPr>
-            <w:tcW w:w="3960" w:type="dxa"/>
-            <w:vMerge/>
-          </w:tcPr>
-          <w:p/>
-        </w:tc>
-        <w:tc>
-          <w:tcPr>
-            <w:tcW w:w="4192" w:type="dxa"/>
-          </w:tcPr>
-          <w:p>
-            <w:r>
-              <w:rPr>
-                <w:rFonts w:hint="eastAsia"/>
-              </w:rPr>
-              <w:t>(해설)</w:t>
-            </w:r>
-          </w:p>
-        </w:tc>
-      </w:tr>
-      <w:tr>
-        <w:tc>
-          <w:tcPr>
-            <w:tcW w:w="844" w:type="dxa"/>
-            <w:vMerge w:val="restart"/>
-          </w:tcPr>
-          <w:p/>
-        </w:tc>
-        <w:tc>
-          <w:tcPr>
-            <w:tcW w:w="3960" w:type="dxa"/>
-            <w:vMerge w:val="restart"/>
-          </w:tcPr>
-          <w:p>
-            <w:r>
-              <w:rPr>
-                <w:rFonts w:hint="eastAsia"/>
-              </w:rPr>
-              <w:t xml:space="preserve">(문제) </w:t>
-            </w:r>
-          </w:p>
-        </w:tc>
-        <w:tc>
-          <w:tcPr>
-            <w:tcW w:w="4192" w:type="dxa"/>
-          </w:tcPr>
-          <w:p>
-            <w:r>
-              <w:rPr>
-                <w:rFonts w:hint="eastAsia"/>
-              </w:rPr>
-              <w:t>(근거 규정)</w:t>
-            </w:r>
-          </w:p>
-        </w:tc>
-      </w:tr>
-      <w:tr>
-        <w:tc>
-          <w:tcPr>
-            <w:tcW w:w="844" w:type="dxa"/>
-            <w:vMerge/>
-          </w:tcPr>
-          <w:p/>
-        </w:tc>
-        <w:tc>
-          <w:tcPr>
-            <w:tcW w:w="3960" w:type="dxa"/>
-            <w:vMerge/>
-          </w:tcPr>
-          <w:p/>
-        </w:tc>
-        <w:tc>
-          <w:tcPr>
-            <w:tcW w:w="4192" w:type="dxa"/>
-          </w:tcPr>
-          <w:p>
-            <w:r>
-              <w:rPr>
-                <w:rFonts w:hint="eastAsia"/>
-              </w:rPr>
-              <w:t>(해설)</w:t>
-            </w:r>
-          </w:p>
-        </w:tc>
-      </w:tr>
-      <w:tr>
-        <w:tc>
-          <w:tcPr>
-            <w:tcW w:w="844" w:type="dxa"/>
-            <w:vMerge w:val="restart"/>
-          </w:tcPr>
-          <w:p/>
-        </w:tc>
-        <w:tc>
-          <w:tcPr>
-            <w:tcW w:w="3960" w:type="dxa"/>
-            <w:vMerge w:val="restart"/>
-          </w:tcPr>
-          <w:p>
-            <w:r>
-              <w:rPr>
-                <w:rFonts w:hint="eastAsia"/>
-              </w:rPr>
-              <w:t xml:space="preserve">(문제) </w:t>
-            </w:r>
-          </w:p>
-        </w:tc>
-        <w:tc>
-          <w:tcPr>
-            <w:tcW w:w="4192" w:type="dxa"/>
-          </w:tcPr>
-          <w:p>
-            <w:r>
-              <w:rPr>
-                <w:rFonts w:hint="eastAsia"/>
-              </w:rPr>
-              <w:t>(근거 규정)</w:t>
-            </w:r>
-          </w:p>
-        </w:tc>
-      </w:tr>
-      <w:tr>
-        <w:tc>
-          <w:tcPr>
-            <w:tcW w:w="844" w:type="dxa"/>
-            <w:vMerge/>
-          </w:tcPr>
-          <w:p/>
-        </w:tc>
-        <w:tc>
-          <w:tcPr>
-            <w:tcW w:w="3960" w:type="dxa"/>
-            <w:vMerge/>
-          </w:tcPr>
-          <w:p/>
-        </w:tc>
-        <w:tc>
-          <w:tcPr>
-            <w:tcW w:w="4192" w:type="dxa"/>
-          </w:tcPr>
-          <w:p>
-            <w:r>
-              <w:rPr>
-                <w:rFonts w:hint="eastAsia"/>
-              </w:rPr>
-              <w:t>(해설)</w:t>
-            </w:r>
-          </w:p>
-        </w:tc>
-      </w:tr>
-      <w:tr>
-        <w:tc>
-          <w:tcPr>
-            <w:tcW w:w="844" w:type="dxa"/>
-            <w:vMerge w:val="restart"/>
-          </w:tcPr>
-          <w:p/>
-        </w:tc>
-        <w:tc>
-          <w:tcPr>
-            <w:tcW w:w="3960" w:type="dxa"/>
-            <w:vMerge w:val="restart"/>
-          </w:tcPr>
-          <w:p>
-            <w:r>
-              <w:rPr>
-                <w:rFonts w:hint="eastAsia"/>
-              </w:rPr>
-              <w:t xml:space="preserve">(문제) </w:t>
-            </w:r>
-          </w:p>
-        </w:tc>
-        <w:tc>
-          <w:tcPr>
-            <w:tcW w:w="4192" w:type="dxa"/>
-          </w:tcPr>
-          <w:p>
-            <w:r>
-              <w:rPr>
-                <w:rFonts w:hint="eastAsia"/>
-              </w:rPr>
-              <w:t>(근거 규정)</w:t>
-            </w:r>
-          </w:p>
-        </w:tc>
-      </w:tr>
-      <w:tr>
-        <w:tc>
-          <w:tcPr>
-            <w:tcW w:w="844" w:type="dxa"/>
-            <w:vMerge/>
-          </w:tcPr>
-          <w:p/>
-        </w:tc>
-        <w:tc>
-          <w:tcPr>
-            <w:tcW w:w="3960" w:type="dxa"/>
-            <w:vMerge/>
-          </w:tcPr>
-          <w:p/>
-        </w:tc>
-        <w:tc>
-          <w:tcPr>
-            <w:tcW w:w="4192" w:type="dxa"/>
-          </w:tcPr>
-          <w:p>
-            <w:r>
-              <w:rPr>
-                <w:rFonts w:hint="eastAsia"/>
-              </w:rPr>
-              <w:t>(해설)</w:t>
+                <w:rFonts w:ascii="맑은 고딕" w:eastAsia="맑은 고딕" w:hAnsi="맑은 고딕" w:hint="eastAsia"/>
+                <w:szCs w:val="22"/>
+              </w:rPr>
+              <w:t xml:space="preserve">- 예를 들어, 만약 운송인이 100개의 </w:t>
+            </w:r>
+            <w:r>
+              <w:rPr>
+                <w:rFonts w:ascii="맑은 고딕" w:eastAsia="맑은 고딕" w:hAnsi="맑은 고딕" w:hint="eastAsia"/>
+                <w:szCs w:val="22"/>
+              </w:rPr>
+              <w:lastRenderedPageBreak/>
+              <w:t xml:space="preserve">화물을 운송하는 계약을 체결하고, 송하인이 50개 화물의 운송을 중지하라고 요청하는 경우, 운송인은 이미 운송한 50개에 대한 운임의 절반을 청구할 수 있습니다. 또한, 화물의 반환 과정에서 발생하는 추가 비용 (예: 반송비용)을 송하인에게 청구할 수 있습니다. </w:t>
             </w:r>
           </w:p>
         </w:tc>
@@ -1089,7 +427,6 @@
       <w:pStyle w:val="ab"/>
       <w:jc w:val="right"/>
       <w:rPr>
-        <w:rFonts w:hint="eastAsia"/>
         <w:b/>
         <w:bCs/>
       </w:rPr>
@@ -1136,7 +473,6 @@
     <w:pPr>
       <w:pStyle w:val="aa"/>
       <w:rPr>
-        <w:rFonts w:hint="eastAsia"/>
         <w:b/>
         <w:bCs/>
       </w:rPr>
@@ -1162,14 +498,7 @@
         <w:b/>
         <w:bCs/>
       </w:rPr>
-      <w:t xml:space="preserve"> </w:t>
-    </w:r>
-    <w:r>
-      <w:rPr>
-        <w:b/>
-        <w:bCs/>
-      </w:rPr>
-      <w:t>Archive</w:t>
+      <w:t xml:space="preserve"> Archive</w:t>
     </w:r>
     <w:r>
       <w:rPr>
@@ -1199,14 +528,7 @@
         <w:b/>
         <w:bCs/>
       </w:rPr>
-      <w:t>Output</w:t>
-    </w:r>
-    <w:r>
-      <w:rPr>
-        <w:b/>
-        <w:bCs/>
-      </w:rPr>
-      <w:t xml:space="preserve"> </w:t>
+      <w:t xml:space="preserve">Output </w:t>
     </w:r>
   </w:p>
 </w:hdr>

</xml_diff>